<commit_message>
Update documentation - UI designs - SRS
</commit_message>
<xml_diff>
--- a/PathFinder/Documentation/Requirements Specification/Software Requirements Specification.docx
+++ b/PathFinder/Documentation/Requirements Specification/Software Requirements Specification.docx
@@ -13,6 +13,7 @@
         </w:rPr>
       </w:pPr>
       <w:bookmarkStart w:id="0" w:name="_Toc28608463"/>
+      <w:proofErr w:type="spellStart"/>
       <w:r>
         <w:rPr>
           <w:rFonts w:asciiTheme="majorHAnsi" w:hAnsiTheme="majorHAnsi" w:cstheme="majorHAnsi"/>
@@ -20,7 +21,17 @@
           <w:sz w:val="72"/>
           <w:szCs w:val="72"/>
         </w:rPr>
-        <w:t>VizAlgo – PathFinder</w:t>
+        <w:t>VizAlgo</w:t>
+      </w:r>
+      <w:proofErr w:type="spellEnd"/>
+      <w:r>
+        <w:rPr>
+          <w:rFonts w:asciiTheme="majorHAnsi" w:hAnsiTheme="majorHAnsi" w:cstheme="majorHAnsi"/>
+          <w:color w:val="4472C4" w:themeColor="accent1"/>
+          <w:sz w:val="72"/>
+          <w:szCs w:val="72"/>
+        </w:rPr>
+        <w:t xml:space="preserve"> – PathFinder</w:t>
       </w:r>
       <w:bookmarkEnd w:id="0"/>
     </w:p>
@@ -134,6 +145,8 @@
         <w:br/>
         <w:t>Jonnelin Marzielli Leonardo</w:t>
       </w:r>
+      <w:bookmarkStart w:id="2" w:name="_GoBack"/>
+      <w:bookmarkEnd w:id="2"/>
     </w:p>
     <w:p>
       <w:pPr>
@@ -162,8 +175,8 @@
           <w:szCs w:val="40"/>
         </w:rPr>
         <w:drawing>
-          <wp:inline distT="0" distB="0" distL="0" distR="0" wp14:anchorId="5238A631" wp14:editId="72DA5500">
-            <wp:extent cx="5947410" cy="3339465"/>
+          <wp:inline distT="0" distB="0" distL="0" distR="0" wp14:anchorId="11C0C33C" wp14:editId="3C105B02">
+            <wp:extent cx="5943600" cy="3341370"/>
             <wp:effectExtent l="0" t="0" r="0" b="0"/>
             <wp:docPr id="1" name="Picture 1"/>
             <wp:cNvGraphicFramePr>
@@ -194,7 +207,7 @@
                   <pic:spPr bwMode="auto">
                     <a:xfrm>
                       <a:off x="0" y="0"/>
-                      <a:ext cx="5947410" cy="3339465"/>
+                      <a:ext cx="5943600" cy="3341370"/>
                     </a:xfrm>
                     <a:prstGeom prst="rect">
                       <a:avLst/>
@@ -875,22 +888,22 @@
       <w:pPr>
         <w:pStyle w:val="Heading1"/>
       </w:pPr>
-      <w:bookmarkStart w:id="2" w:name="_Toc28610498"/>
+      <w:bookmarkStart w:id="3" w:name="_Toc28610498"/>
       <w:r>
         <w:t>Introduction</w:t>
       </w:r>
-      <w:bookmarkEnd w:id="2"/>
+      <w:bookmarkEnd w:id="3"/>
     </w:p>
     <w:p/>
     <w:p>
       <w:pPr>
         <w:pStyle w:val="Heading2"/>
       </w:pPr>
-      <w:bookmarkStart w:id="3" w:name="_Toc28610499"/>
+      <w:bookmarkStart w:id="4" w:name="_Toc28610499"/>
       <w:r>
         <w:t>Purpose</w:t>
       </w:r>
-      <w:bookmarkEnd w:id="3"/>
+      <w:bookmarkEnd w:id="4"/>
     </w:p>
     <w:p>
       <w:pPr>
@@ -918,18 +931,34 @@
           <w:sz w:val="24"/>
           <w:szCs w:val="24"/>
         </w:rPr>
-        <w:t xml:space="preserve"> VizAlgo – Path Finder. This should give the reader an idea of what the user can do with this program.</w:t>
+        <w:t xml:space="preserve"> </w:t>
+      </w:r>
+      <w:proofErr w:type="spellStart"/>
+      <w:r>
+        <w:rPr>
+          <w:sz w:val="24"/>
+          <w:szCs w:val="24"/>
+        </w:rPr>
+        <w:t>VizAlgo</w:t>
+      </w:r>
+      <w:proofErr w:type="spellEnd"/>
+      <w:r>
+        <w:rPr>
+          <w:sz w:val="24"/>
+          <w:szCs w:val="24"/>
+        </w:rPr>
+        <w:t xml:space="preserve"> – Path Finder. This should give the reader an idea of what the user can do with this program.</w:t>
       </w:r>
     </w:p>
     <w:p>
       <w:pPr>
         <w:pStyle w:val="Heading2"/>
       </w:pPr>
-      <w:bookmarkStart w:id="4" w:name="_Toc28610500"/>
+      <w:bookmarkStart w:id="5" w:name="_Toc28610500"/>
       <w:r>
         <w:t>Scope of Project</w:t>
       </w:r>
-      <w:bookmarkEnd w:id="4"/>
+      <w:bookmarkEnd w:id="5"/>
     </w:p>
     <w:p>
       <w:pPr>
@@ -943,18 +972,34 @@
           <w:sz w:val="24"/>
           <w:szCs w:val="24"/>
         </w:rPr>
-        <w:t>Software which visualize pathfinding algorithms have been made; however, they often contain a large map with no routes, which is unrealistic. VizAlgo – Path Finder, shall allow users to be able to visually see the process of different pathfinding algorithms in more realistic, dynamically generated maps.</w:t>
+        <w:t xml:space="preserve">Software which visualize pathfinding algorithms have been made; however, they often contain a large map with no routes, which is unrealistic. </w:t>
+      </w:r>
+      <w:proofErr w:type="spellStart"/>
+      <w:r>
+        <w:rPr>
+          <w:sz w:val="24"/>
+          <w:szCs w:val="24"/>
+        </w:rPr>
+        <w:t>VizAlgo</w:t>
+      </w:r>
+      <w:proofErr w:type="spellEnd"/>
+      <w:r>
+        <w:rPr>
+          <w:sz w:val="24"/>
+          <w:szCs w:val="24"/>
+        </w:rPr>
+        <w:t xml:space="preserve"> – Path Finder, shall allow users to be able to visually see the process of different pathfinding algorithms in more realistic, dynamically generated maps.</w:t>
       </w:r>
     </w:p>
     <w:p>
       <w:pPr>
         <w:pStyle w:val="Heading2"/>
       </w:pPr>
-      <w:bookmarkStart w:id="5" w:name="_Toc28610501"/>
+      <w:bookmarkStart w:id="6" w:name="_Toc28610501"/>
       <w:r>
         <w:t>Glossary</w:t>
       </w:r>
-      <w:bookmarkEnd w:id="5"/>
+      <w:bookmarkEnd w:id="6"/>
     </w:p>
     <w:tbl>
       <w:tblPr>
@@ -1246,7 +1291,7 @@
       <w:pPr>
         <w:pStyle w:val="Heading1"/>
       </w:pPr>
-      <w:bookmarkStart w:id="6" w:name="_Toc28610502"/>
+      <w:bookmarkStart w:id="7" w:name="_Toc28610502"/>
       <w:r>
         <w:lastRenderedPageBreak/>
         <w:t>Requirements</w:t>
@@ -1254,18 +1299,18 @@
       <w:r>
         <w:t xml:space="preserve"> Specification</w:t>
       </w:r>
-      <w:bookmarkEnd w:id="6"/>
+      <w:bookmarkEnd w:id="7"/>
     </w:p>
     <w:p/>
     <w:p>
       <w:pPr>
         <w:pStyle w:val="Heading2"/>
       </w:pPr>
-      <w:bookmarkStart w:id="7" w:name="_Toc28610503"/>
+      <w:bookmarkStart w:id="8" w:name="_Toc28610503"/>
       <w:r>
         <w:t>Overview</w:t>
       </w:r>
-      <w:bookmarkEnd w:id="7"/>
+      <w:bookmarkEnd w:id="8"/>
     </w:p>
     <w:p>
       <w:pPr>
@@ -1286,11 +1331,11 @@
       <w:pPr>
         <w:pStyle w:val="Heading2"/>
       </w:pPr>
-      <w:bookmarkStart w:id="8" w:name="_Toc28610504"/>
+      <w:bookmarkStart w:id="9" w:name="_Toc28610504"/>
       <w:r>
         <w:t>Functional Requirements</w:t>
       </w:r>
-      <w:bookmarkEnd w:id="8"/>
+      <w:bookmarkEnd w:id="9"/>
     </w:p>
     <w:tbl>
       <w:tblPr>
@@ -1592,7 +1637,21 @@
                 <w:sz w:val="24"/>
                 <w:szCs w:val="24"/>
               </w:rPr>
-              <w:t>The user shall click “Visualize Algorithm”</w:t>
+              <w:t>The user shall click “Visualiz</w:t>
+            </w:r>
+            <w:r>
+              <w:rPr>
+                <w:sz w:val="24"/>
+                <w:szCs w:val="24"/>
+              </w:rPr>
+              <w:t>e</w:t>
+            </w:r>
+            <w:r>
+              <w:rPr>
+                <w:sz w:val="24"/>
+                <w:szCs w:val="24"/>
+              </w:rPr>
+              <w:t>”</w:t>
             </w:r>
             <w:r>
               <w:rPr>
@@ -1621,14 +1680,7 @@
                 <w:sz w:val="24"/>
                 <w:szCs w:val="24"/>
               </w:rPr>
-              <w:t>F</w:t>
-            </w:r>
-            <w:r>
-              <w:rPr>
-                <w:sz w:val="24"/>
-                <w:szCs w:val="24"/>
-              </w:rPr>
-              <w:t>06</w:t>
+              <w:t>F06</w:t>
             </w:r>
           </w:p>
         </w:tc>
@@ -1648,17 +1700,8 @@
                 <w:sz w:val="24"/>
                 <w:szCs w:val="24"/>
               </w:rPr>
-              <w:t>Upon a user choosing an algorithm, the system shall give options such as Dijkstra, A*, Breadth-First, and Depth</w:t>
-            </w:r>
-            <w:r>
-              <w:rPr>
-                <w:sz w:val="24"/>
-                <w:szCs w:val="24"/>
-              </w:rPr>
-              <w:t>-First</w:t>
-            </w:r>
-            <w:bookmarkStart w:id="9" w:name="_GoBack"/>
-            <w:bookmarkEnd w:id="9"/>
+              <w:t>The user shall click the “Reset” button</w:t>
+            </w:r>
           </w:p>
         </w:tc>
       </w:tr>
@@ -1686,7 +1729,14 @@
                 <w:sz w:val="24"/>
                 <w:szCs w:val="24"/>
               </w:rPr>
-              <w:t>07</w:t>
+              <w:t>0</w:t>
+            </w:r>
+            <w:r>
+              <w:rPr>
+                <w:sz w:val="24"/>
+                <w:szCs w:val="24"/>
+              </w:rPr>
+              <w:t>7</w:t>
             </w:r>
           </w:p>
         </w:tc>
@@ -1706,7 +1756,28 @@
                 <w:sz w:val="24"/>
                 <w:szCs w:val="24"/>
               </w:rPr>
-              <w:t>Upon a user choosing an origin, the system shall allow the user to drag and drop a pin onto the map</w:t>
+              <w:t>Upon a user choosing an algorithm, the system shall give options such as Dijkstra, A*</w:t>
+            </w:r>
+            <w:r>
+              <w:rPr>
+                <w:sz w:val="24"/>
+                <w:szCs w:val="24"/>
+              </w:rPr>
+              <w:t>, D*</w:t>
+            </w:r>
+            <w:r>
+              <w:rPr>
+                <w:sz w:val="24"/>
+                <w:szCs w:val="24"/>
+              </w:rPr>
+              <w:t>, Breadth-First, and Depth</w:t>
+            </w:r>
+            <w:r>
+              <w:rPr>
+                <w:sz w:val="24"/>
+                <w:szCs w:val="24"/>
+              </w:rPr>
+              <w:t>-First</w:t>
             </w:r>
           </w:p>
         </w:tc>
@@ -1735,7 +1806,14 @@
                 <w:sz w:val="24"/>
                 <w:szCs w:val="24"/>
               </w:rPr>
-              <w:t>08</w:t>
+              <w:t>0</w:t>
+            </w:r>
+            <w:r>
+              <w:rPr>
+                <w:sz w:val="24"/>
+                <w:szCs w:val="24"/>
+              </w:rPr>
+              <w:t>8</w:t>
             </w:r>
           </w:p>
         </w:tc>
@@ -1755,7 +1833,7 @@
                 <w:sz w:val="24"/>
                 <w:szCs w:val="24"/>
               </w:rPr>
-              <w:t>Upon a user choosing a destination, the system shall allow the user to drag and drop a pin onto the map</w:t>
+              <w:t>Upon a user choosing an origin, the system shall allow the user to drag and drop a pin onto the map</w:t>
             </w:r>
           </w:p>
         </w:tc>
@@ -1777,7 +1855,21 @@
                 <w:sz w:val="24"/>
                 <w:szCs w:val="24"/>
               </w:rPr>
-              <w:t>F09</w:t>
+              <w:t>F</w:t>
+            </w:r>
+            <w:r>
+              <w:rPr>
+                <w:sz w:val="24"/>
+                <w:szCs w:val="24"/>
+              </w:rPr>
+              <w:t>0</w:t>
+            </w:r>
+            <w:r>
+              <w:rPr>
+                <w:sz w:val="24"/>
+                <w:szCs w:val="24"/>
+              </w:rPr>
+              <w:t>9</w:t>
             </w:r>
           </w:p>
         </w:tc>
@@ -1797,7 +1889,98 @@
                 <w:sz w:val="24"/>
                 <w:szCs w:val="24"/>
               </w:rPr>
+              <w:t>Upon a user choosing a destination, the system shall allow the user to drag and drop a pin onto the map</w:t>
+            </w:r>
+          </w:p>
+        </w:tc>
+      </w:tr>
+      <w:tr>
+        <w:tc>
+          <w:tcPr>
+            <w:tcW w:w="985" w:type="dxa"/>
+          </w:tcPr>
+          <w:p>
+            <w:pPr>
+              <w:rPr>
+                <w:sz w:val="24"/>
+                <w:szCs w:val="24"/>
+              </w:rPr>
+            </w:pPr>
+            <w:r>
+              <w:rPr>
+                <w:sz w:val="24"/>
+                <w:szCs w:val="24"/>
+              </w:rPr>
+              <w:t>F</w:t>
+            </w:r>
+            <w:r>
+              <w:rPr>
+                <w:sz w:val="24"/>
+                <w:szCs w:val="24"/>
+              </w:rPr>
+              <w:t>10</w:t>
+            </w:r>
+          </w:p>
+        </w:tc>
+        <w:tc>
+          <w:tcPr>
+            <w:tcW w:w="8365" w:type="dxa"/>
+          </w:tcPr>
+          <w:p>
+            <w:pPr>
+              <w:rPr>
+                <w:sz w:val="24"/>
+                <w:szCs w:val="24"/>
+              </w:rPr>
+            </w:pPr>
+            <w:r>
+              <w:rPr>
+                <w:sz w:val="24"/>
+                <w:szCs w:val="24"/>
+              </w:rPr>
               <w:t>Upon a user clicking the “Visualize Algorithm” button, the system shall graphically visualize routes traversed by the algorithm through map-like animations</w:t>
+            </w:r>
+          </w:p>
+        </w:tc>
+      </w:tr>
+      <w:tr>
+        <w:tc>
+          <w:tcPr>
+            <w:tcW w:w="985" w:type="dxa"/>
+          </w:tcPr>
+          <w:p>
+            <w:pPr>
+              <w:rPr>
+                <w:sz w:val="24"/>
+                <w:szCs w:val="24"/>
+              </w:rPr>
+            </w:pPr>
+            <w:r>
+              <w:rPr>
+                <w:sz w:val="24"/>
+                <w:szCs w:val="24"/>
+              </w:rPr>
+              <w:t>F11</w:t>
+            </w:r>
+          </w:p>
+        </w:tc>
+        <w:tc>
+          <w:tcPr>
+            <w:tcW w:w="8365" w:type="dxa"/>
+          </w:tcPr>
+          <w:p>
+            <w:pPr>
+              <w:rPr>
+                <w:sz w:val="24"/>
+                <w:szCs w:val="24"/>
+              </w:rPr>
+            </w:pPr>
+            <w:r>
+              <w:rPr>
+                <w:sz w:val="24"/>
+                <w:szCs w:val="24"/>
+              </w:rPr>
+              <w:t>Upon a user clicking the “Reset” button, the system shall remove all path marks on the map and replace the origin and destination pins to its original location</w:t>
             </w:r>
           </w:p>
         </w:tc>
@@ -1862,6 +2045,90 @@
                 <w:szCs w:val="24"/>
               </w:rPr>
               <w:t>The system shall handle errors such that it recovers from them, at at-most 10 seconds</w:t>
+            </w:r>
+          </w:p>
+        </w:tc>
+      </w:tr>
+      <w:tr>
+        <w:tc>
+          <w:tcPr>
+            <w:tcW w:w="985" w:type="dxa"/>
+          </w:tcPr>
+          <w:p>
+            <w:pPr>
+              <w:rPr>
+                <w:sz w:val="24"/>
+                <w:szCs w:val="24"/>
+              </w:rPr>
+            </w:pPr>
+            <w:r>
+              <w:rPr>
+                <w:sz w:val="24"/>
+                <w:szCs w:val="24"/>
+              </w:rPr>
+              <w:t>N02</w:t>
+            </w:r>
+          </w:p>
+        </w:tc>
+        <w:tc>
+          <w:tcPr>
+            <w:tcW w:w="8365" w:type="dxa"/>
+          </w:tcPr>
+          <w:p>
+            <w:pPr>
+              <w:rPr>
+                <w:sz w:val="24"/>
+                <w:szCs w:val="24"/>
+              </w:rPr>
+            </w:pPr>
+            <w:r>
+              <w:rPr>
+                <w:sz w:val="24"/>
+                <w:szCs w:val="24"/>
+              </w:rPr>
+              <w:t>The system shall notify the user that an algorithm must be selected before clicking the “Visualize” button, when a user happens to click it before selecting an algorithm</w:t>
+            </w:r>
+          </w:p>
+        </w:tc>
+      </w:tr>
+      <w:tr>
+        <w:tc>
+          <w:tcPr>
+            <w:tcW w:w="985" w:type="dxa"/>
+          </w:tcPr>
+          <w:p>
+            <w:pPr>
+              <w:rPr>
+                <w:sz w:val="24"/>
+                <w:szCs w:val="24"/>
+              </w:rPr>
+            </w:pPr>
+            <w:r>
+              <w:rPr>
+                <w:sz w:val="24"/>
+                <w:szCs w:val="24"/>
+              </w:rPr>
+              <w:t>N03</w:t>
+            </w:r>
+          </w:p>
+        </w:tc>
+        <w:tc>
+          <w:tcPr>
+            <w:tcW w:w="8365" w:type="dxa"/>
+          </w:tcPr>
+          <w:p>
+            <w:pPr>
+              <w:rPr>
+                <w:sz w:val="24"/>
+                <w:szCs w:val="24"/>
+              </w:rPr>
+            </w:pPr>
+            <w:r>
+              <w:rPr>
+                <w:sz w:val="24"/>
+                <w:szCs w:val="24"/>
+              </w:rPr>
+              <w:t>The system shall display helpful tooltips upon hovering the cursor on the “Generate Map” button as well as the “Origin” and “Destination” pins</w:t>
             </w:r>
           </w:p>
         </w:tc>
@@ -2915,7 +3182,7 @@
 </file>
 
 <file path=customXml/itemProps1.xml><?xml version="1.0" encoding="utf-8"?>
-<ds:datastoreItem xmlns:ds="http://schemas.openxmlformats.org/officeDocument/2006/customXml" ds:itemID="{D1CB143A-A6D5-4001-A08E-4D51F00A4F12}">
+<ds:datastoreItem xmlns:ds="http://schemas.openxmlformats.org/officeDocument/2006/customXml" ds:itemID="{3EB485CA-AC84-43DA-B8F5-F512A70BAEC5}">
   <ds:schemaRefs>
     <ds:schemaRef ds:uri="http://schemas.openxmlformats.org/officeDocument/2006/bibliography"/>
   </ds:schemaRefs>

</xml_diff>

<commit_message>
Update documentations - UI designs - SRS
</commit_message>
<xml_diff>
--- a/PathFinder/Documentation/Requirements Specification/Software Requirements Specification.docx
+++ b/PathFinder/Documentation/Requirements Specification/Software Requirements Specification.docx
@@ -145,8 +145,6 @@
         <w:br/>
         <w:t>Jonnelin Marzielli Leonardo</w:t>
       </w:r>
-      <w:bookmarkStart w:id="2" w:name="_GoBack"/>
-      <w:bookmarkEnd w:id="2"/>
     </w:p>
     <w:p>
       <w:pPr>
@@ -175,10 +173,10 @@
           <w:szCs w:val="40"/>
         </w:rPr>
         <w:drawing>
-          <wp:inline distT="0" distB="0" distL="0" distR="0" wp14:anchorId="11C0C33C" wp14:editId="3C105B02">
+          <wp:inline distT="0" distB="0" distL="0" distR="0" wp14:anchorId="72B3CC24" wp14:editId="3E2821A8">
             <wp:extent cx="5943600" cy="3341370"/>
             <wp:effectExtent l="0" t="0" r="0" b="0"/>
-            <wp:docPr id="1" name="Picture 1"/>
+            <wp:docPr id="2" name="Picture 2"/>
             <wp:cNvGraphicFramePr>
               <a:graphicFrameLocks xmlns:a="http://schemas.openxmlformats.org/drawingml/2006/main" noChangeAspect="1"/>
             </wp:cNvGraphicFramePr>
@@ -888,22 +886,22 @@
       <w:pPr>
         <w:pStyle w:val="Heading1"/>
       </w:pPr>
-      <w:bookmarkStart w:id="3" w:name="_Toc28610498"/>
+      <w:bookmarkStart w:id="2" w:name="_Toc28610498"/>
       <w:r>
         <w:t>Introduction</w:t>
       </w:r>
-      <w:bookmarkEnd w:id="3"/>
+      <w:bookmarkEnd w:id="2"/>
     </w:p>
     <w:p/>
     <w:p>
       <w:pPr>
         <w:pStyle w:val="Heading2"/>
       </w:pPr>
-      <w:bookmarkStart w:id="4" w:name="_Toc28610499"/>
+      <w:bookmarkStart w:id="3" w:name="_Toc28610499"/>
       <w:r>
         <w:t>Purpose</w:t>
       </w:r>
-      <w:bookmarkEnd w:id="4"/>
+      <w:bookmarkEnd w:id="3"/>
     </w:p>
     <w:p>
       <w:pPr>
@@ -954,11 +952,11 @@
       <w:pPr>
         <w:pStyle w:val="Heading2"/>
       </w:pPr>
-      <w:bookmarkStart w:id="5" w:name="_Toc28610500"/>
+      <w:bookmarkStart w:id="4" w:name="_Toc28610500"/>
       <w:r>
         <w:t>Scope of Project</w:t>
       </w:r>
-      <w:bookmarkEnd w:id="5"/>
+      <w:bookmarkEnd w:id="4"/>
     </w:p>
     <w:p>
       <w:pPr>
@@ -967,13 +965,6 @@
           <w:szCs w:val="24"/>
         </w:rPr>
       </w:pPr>
-      <w:r>
-        <w:rPr>
-          <w:sz w:val="24"/>
-          <w:szCs w:val="24"/>
-        </w:rPr>
-        <w:t xml:space="preserve">Software which visualize pathfinding algorithms have been made; however, they often contain a large map with no routes, which is unrealistic. </w:t>
-      </w:r>
       <w:proofErr w:type="spellStart"/>
       <w:r>
         <w:rPr>
@@ -995,11 +986,11 @@
       <w:pPr>
         <w:pStyle w:val="Heading2"/>
       </w:pPr>
-      <w:bookmarkStart w:id="6" w:name="_Toc28610501"/>
+      <w:bookmarkStart w:id="5" w:name="_Toc28610501"/>
       <w:r>
         <w:t>Glossary</w:t>
       </w:r>
-      <w:bookmarkEnd w:id="6"/>
+      <w:bookmarkEnd w:id="5"/>
     </w:p>
     <w:tbl>
       <w:tblPr>
@@ -1182,7 +1173,14 @@
                 <w:sz w:val="24"/>
                 <w:szCs w:val="24"/>
               </w:rPr>
-              <w:t>An algorithm which discovers the most efficient path in a map or graph environment</w:t>
+              <w:t xml:space="preserve">An algorithm which </w:t>
+            </w:r>
+            <w:r>
+              <w:rPr>
+                <w:sz w:val="24"/>
+                <w:szCs w:val="24"/>
+              </w:rPr>
+              <w:t>discovers a path from the origin to the destination, though not necessarily the shortest path</w:t>
             </w:r>
           </w:p>
         </w:tc>
@@ -1291,7 +1289,7 @@
       <w:pPr>
         <w:pStyle w:val="Heading1"/>
       </w:pPr>
-      <w:bookmarkStart w:id="7" w:name="_Toc28610502"/>
+      <w:bookmarkStart w:id="6" w:name="_Toc28610502"/>
       <w:r>
         <w:lastRenderedPageBreak/>
         <w:t>Requirements</w:t>
@@ -1299,18 +1297,18 @@
       <w:r>
         <w:t xml:space="preserve"> Specification</w:t>
       </w:r>
-      <w:bookmarkEnd w:id="7"/>
+      <w:bookmarkEnd w:id="6"/>
     </w:p>
     <w:p/>
     <w:p>
       <w:pPr>
         <w:pStyle w:val="Heading2"/>
       </w:pPr>
-      <w:bookmarkStart w:id="8" w:name="_Toc28610503"/>
+      <w:bookmarkStart w:id="7" w:name="_Toc28610503"/>
       <w:r>
         <w:t>Overview</w:t>
       </w:r>
-      <w:bookmarkEnd w:id="8"/>
+      <w:bookmarkEnd w:id="7"/>
     </w:p>
     <w:p>
       <w:pPr>
@@ -1331,9 +1329,655 @@
       <w:pPr>
         <w:pStyle w:val="Heading2"/>
       </w:pPr>
-      <w:bookmarkStart w:id="9" w:name="_Toc28610504"/>
+      <w:bookmarkStart w:id="8" w:name="_Toc28610504"/>
       <w:r>
         <w:t>Functional Requirements</w:t>
+      </w:r>
+      <w:bookmarkEnd w:id="8"/>
+    </w:p>
+    <w:tbl>
+      <w:tblPr>
+        <w:tblStyle w:val="TableGrid"/>
+        <w:tblW w:w="0" w:type="auto"/>
+        <w:tblLook w:val="04A0" w:firstRow="1" w:lastRow="0" w:firstColumn="1" w:lastColumn="0" w:noHBand="0" w:noVBand="1"/>
+      </w:tblPr>
+      <w:tblGrid>
+        <w:gridCol w:w="985"/>
+        <w:gridCol w:w="8365"/>
+      </w:tblGrid>
+      <w:tr>
+        <w:tc>
+          <w:tcPr>
+            <w:tcW w:w="985" w:type="dxa"/>
+          </w:tcPr>
+          <w:p>
+            <w:pPr>
+              <w:rPr>
+                <w:b/>
+                <w:bCs/>
+                <w:sz w:val="24"/>
+                <w:szCs w:val="24"/>
+              </w:rPr>
+            </w:pPr>
+            <w:r>
+              <w:rPr>
+                <w:b/>
+                <w:bCs/>
+                <w:sz w:val="24"/>
+                <w:szCs w:val="24"/>
+              </w:rPr>
+              <w:t>ID</w:t>
+            </w:r>
+          </w:p>
+        </w:tc>
+        <w:tc>
+          <w:tcPr>
+            <w:tcW w:w="8365" w:type="dxa"/>
+          </w:tcPr>
+          <w:p>
+            <w:pPr>
+              <w:rPr>
+                <w:b/>
+                <w:bCs/>
+                <w:sz w:val="24"/>
+                <w:szCs w:val="24"/>
+              </w:rPr>
+            </w:pPr>
+            <w:r>
+              <w:rPr>
+                <w:b/>
+                <w:bCs/>
+                <w:sz w:val="24"/>
+                <w:szCs w:val="24"/>
+              </w:rPr>
+              <w:t>Requirement</w:t>
+            </w:r>
+          </w:p>
+        </w:tc>
+      </w:tr>
+      <w:tr>
+        <w:tc>
+          <w:tcPr>
+            <w:tcW w:w="985" w:type="dxa"/>
+          </w:tcPr>
+          <w:p>
+            <w:pPr>
+              <w:rPr>
+                <w:sz w:val="24"/>
+                <w:szCs w:val="24"/>
+              </w:rPr>
+            </w:pPr>
+            <w:r>
+              <w:rPr>
+                <w:sz w:val="24"/>
+                <w:szCs w:val="24"/>
+              </w:rPr>
+              <w:t>F</w:t>
+            </w:r>
+            <w:r>
+              <w:rPr>
+                <w:sz w:val="24"/>
+                <w:szCs w:val="24"/>
+              </w:rPr>
+              <w:t>01</w:t>
+            </w:r>
+          </w:p>
+        </w:tc>
+        <w:tc>
+          <w:tcPr>
+            <w:tcW w:w="8365" w:type="dxa"/>
+          </w:tcPr>
+          <w:p>
+            <w:pPr>
+              <w:rPr>
+                <w:sz w:val="24"/>
+                <w:szCs w:val="24"/>
+              </w:rPr>
+            </w:pPr>
+            <w:r>
+              <w:rPr>
+                <w:sz w:val="24"/>
+                <w:szCs w:val="24"/>
+              </w:rPr>
+              <w:t>The user shall generate a map</w:t>
+            </w:r>
+          </w:p>
+        </w:tc>
+      </w:tr>
+      <w:tr>
+        <w:tc>
+          <w:tcPr>
+            <w:tcW w:w="985" w:type="dxa"/>
+          </w:tcPr>
+          <w:p>
+            <w:pPr>
+              <w:rPr>
+                <w:sz w:val="24"/>
+                <w:szCs w:val="24"/>
+              </w:rPr>
+            </w:pPr>
+            <w:r>
+              <w:rPr>
+                <w:sz w:val="24"/>
+                <w:szCs w:val="24"/>
+              </w:rPr>
+              <w:t>F</w:t>
+            </w:r>
+            <w:r>
+              <w:rPr>
+                <w:sz w:val="24"/>
+                <w:szCs w:val="24"/>
+              </w:rPr>
+              <w:t>02</w:t>
+            </w:r>
+          </w:p>
+        </w:tc>
+        <w:tc>
+          <w:tcPr>
+            <w:tcW w:w="8365" w:type="dxa"/>
+          </w:tcPr>
+          <w:p>
+            <w:pPr>
+              <w:rPr>
+                <w:sz w:val="24"/>
+                <w:szCs w:val="24"/>
+              </w:rPr>
+            </w:pPr>
+            <w:r>
+              <w:rPr>
+                <w:sz w:val="24"/>
+                <w:szCs w:val="24"/>
+              </w:rPr>
+              <w:t>The user shall choose an algorithm</w:t>
+            </w:r>
+          </w:p>
+        </w:tc>
+      </w:tr>
+      <w:tr>
+        <w:tc>
+          <w:tcPr>
+            <w:tcW w:w="985" w:type="dxa"/>
+          </w:tcPr>
+          <w:p>
+            <w:pPr>
+              <w:rPr>
+                <w:sz w:val="24"/>
+                <w:szCs w:val="24"/>
+              </w:rPr>
+            </w:pPr>
+            <w:r>
+              <w:rPr>
+                <w:sz w:val="24"/>
+                <w:szCs w:val="24"/>
+              </w:rPr>
+              <w:t>F</w:t>
+            </w:r>
+            <w:r>
+              <w:rPr>
+                <w:sz w:val="24"/>
+                <w:szCs w:val="24"/>
+              </w:rPr>
+              <w:t>03</w:t>
+            </w:r>
+          </w:p>
+        </w:tc>
+        <w:tc>
+          <w:tcPr>
+            <w:tcW w:w="8365" w:type="dxa"/>
+          </w:tcPr>
+          <w:p>
+            <w:pPr>
+              <w:rPr>
+                <w:sz w:val="24"/>
+                <w:szCs w:val="24"/>
+              </w:rPr>
+            </w:pPr>
+            <w:r>
+              <w:rPr>
+                <w:sz w:val="24"/>
+                <w:szCs w:val="24"/>
+              </w:rPr>
+              <w:t>The user shall choose an origin</w:t>
+            </w:r>
+          </w:p>
+        </w:tc>
+      </w:tr>
+      <w:tr>
+        <w:tc>
+          <w:tcPr>
+            <w:tcW w:w="985" w:type="dxa"/>
+          </w:tcPr>
+          <w:p>
+            <w:pPr>
+              <w:rPr>
+                <w:sz w:val="24"/>
+                <w:szCs w:val="24"/>
+              </w:rPr>
+            </w:pPr>
+            <w:r>
+              <w:rPr>
+                <w:sz w:val="24"/>
+                <w:szCs w:val="24"/>
+              </w:rPr>
+              <w:t>F</w:t>
+            </w:r>
+            <w:r>
+              <w:rPr>
+                <w:sz w:val="24"/>
+                <w:szCs w:val="24"/>
+              </w:rPr>
+              <w:t>04</w:t>
+            </w:r>
+          </w:p>
+        </w:tc>
+        <w:tc>
+          <w:tcPr>
+            <w:tcW w:w="8365" w:type="dxa"/>
+          </w:tcPr>
+          <w:p>
+            <w:pPr>
+              <w:rPr>
+                <w:sz w:val="24"/>
+                <w:szCs w:val="24"/>
+              </w:rPr>
+            </w:pPr>
+            <w:r>
+              <w:rPr>
+                <w:sz w:val="24"/>
+                <w:szCs w:val="24"/>
+              </w:rPr>
+              <w:t>The user shall choose a destination</w:t>
+            </w:r>
+          </w:p>
+        </w:tc>
+      </w:tr>
+      <w:tr>
+        <w:tc>
+          <w:tcPr>
+            <w:tcW w:w="985" w:type="dxa"/>
+          </w:tcPr>
+          <w:p>
+            <w:pPr>
+              <w:rPr>
+                <w:sz w:val="24"/>
+                <w:szCs w:val="24"/>
+              </w:rPr>
+            </w:pPr>
+            <w:r>
+              <w:rPr>
+                <w:sz w:val="24"/>
+                <w:szCs w:val="24"/>
+              </w:rPr>
+              <w:t>F</w:t>
+            </w:r>
+            <w:r>
+              <w:rPr>
+                <w:sz w:val="24"/>
+                <w:szCs w:val="24"/>
+              </w:rPr>
+              <w:t>05</w:t>
+            </w:r>
+          </w:p>
+        </w:tc>
+        <w:tc>
+          <w:tcPr>
+            <w:tcW w:w="8365" w:type="dxa"/>
+          </w:tcPr>
+          <w:p>
+            <w:pPr>
+              <w:rPr>
+                <w:sz w:val="24"/>
+                <w:szCs w:val="24"/>
+              </w:rPr>
+            </w:pPr>
+            <w:r>
+              <w:rPr>
+                <w:sz w:val="24"/>
+                <w:szCs w:val="24"/>
+              </w:rPr>
+              <w:t>The user shall click “Visualiz</w:t>
+            </w:r>
+            <w:r>
+              <w:rPr>
+                <w:sz w:val="24"/>
+                <w:szCs w:val="24"/>
+              </w:rPr>
+              <w:t>e</w:t>
+            </w:r>
+            <w:r>
+              <w:rPr>
+                <w:sz w:val="24"/>
+                <w:szCs w:val="24"/>
+              </w:rPr>
+              <w:t>”</w:t>
+            </w:r>
+            <w:r>
+              <w:rPr>
+                <w:sz w:val="24"/>
+                <w:szCs w:val="24"/>
+              </w:rPr>
+              <w:t xml:space="preserve"> button</w:t>
+            </w:r>
+          </w:p>
+        </w:tc>
+      </w:tr>
+      <w:tr>
+        <w:tc>
+          <w:tcPr>
+            <w:tcW w:w="985" w:type="dxa"/>
+          </w:tcPr>
+          <w:p>
+            <w:pPr>
+              <w:rPr>
+                <w:sz w:val="24"/>
+                <w:szCs w:val="24"/>
+              </w:rPr>
+            </w:pPr>
+            <w:r>
+              <w:rPr>
+                <w:sz w:val="24"/>
+                <w:szCs w:val="24"/>
+              </w:rPr>
+              <w:t>F06</w:t>
+            </w:r>
+          </w:p>
+        </w:tc>
+        <w:tc>
+          <w:tcPr>
+            <w:tcW w:w="8365" w:type="dxa"/>
+          </w:tcPr>
+          <w:p>
+            <w:pPr>
+              <w:rPr>
+                <w:sz w:val="24"/>
+                <w:szCs w:val="24"/>
+              </w:rPr>
+            </w:pPr>
+            <w:r>
+              <w:rPr>
+                <w:sz w:val="24"/>
+                <w:szCs w:val="24"/>
+              </w:rPr>
+              <w:t>The user shall click the “Reset” button</w:t>
+            </w:r>
+          </w:p>
+        </w:tc>
+      </w:tr>
+      <w:tr>
+        <w:tc>
+          <w:tcPr>
+            <w:tcW w:w="985" w:type="dxa"/>
+          </w:tcPr>
+          <w:p>
+            <w:pPr>
+              <w:rPr>
+                <w:sz w:val="24"/>
+                <w:szCs w:val="24"/>
+              </w:rPr>
+            </w:pPr>
+            <w:r>
+              <w:rPr>
+                <w:sz w:val="24"/>
+                <w:szCs w:val="24"/>
+              </w:rPr>
+              <w:t>F</w:t>
+            </w:r>
+            <w:r>
+              <w:rPr>
+                <w:sz w:val="24"/>
+                <w:szCs w:val="24"/>
+              </w:rPr>
+              <w:t>0</w:t>
+            </w:r>
+            <w:r>
+              <w:rPr>
+                <w:sz w:val="24"/>
+                <w:szCs w:val="24"/>
+              </w:rPr>
+              <w:t>7</w:t>
+            </w:r>
+          </w:p>
+        </w:tc>
+        <w:tc>
+          <w:tcPr>
+            <w:tcW w:w="8365" w:type="dxa"/>
+          </w:tcPr>
+          <w:p>
+            <w:pPr>
+              <w:rPr>
+                <w:sz w:val="24"/>
+                <w:szCs w:val="24"/>
+              </w:rPr>
+            </w:pPr>
+            <w:r>
+              <w:rPr>
+                <w:sz w:val="24"/>
+                <w:szCs w:val="24"/>
+              </w:rPr>
+              <w:t>Upon a user choosing an algorithm, the system shall give options such as Dijkstra, A*, Breadth-First, and Depth</w:t>
+            </w:r>
+            <w:r>
+              <w:rPr>
+                <w:sz w:val="24"/>
+                <w:szCs w:val="24"/>
+              </w:rPr>
+              <w:t>-First</w:t>
+            </w:r>
+          </w:p>
+        </w:tc>
+      </w:tr>
+      <w:tr>
+        <w:tc>
+          <w:tcPr>
+            <w:tcW w:w="985" w:type="dxa"/>
+          </w:tcPr>
+          <w:p>
+            <w:pPr>
+              <w:rPr>
+                <w:sz w:val="24"/>
+                <w:szCs w:val="24"/>
+              </w:rPr>
+            </w:pPr>
+            <w:r>
+              <w:rPr>
+                <w:sz w:val="24"/>
+                <w:szCs w:val="24"/>
+              </w:rPr>
+              <w:t>F</w:t>
+            </w:r>
+            <w:r>
+              <w:rPr>
+                <w:sz w:val="24"/>
+                <w:szCs w:val="24"/>
+              </w:rPr>
+              <w:t>0</w:t>
+            </w:r>
+            <w:r>
+              <w:rPr>
+                <w:sz w:val="24"/>
+                <w:szCs w:val="24"/>
+              </w:rPr>
+              <w:t>8</w:t>
+            </w:r>
+          </w:p>
+        </w:tc>
+        <w:tc>
+          <w:tcPr>
+            <w:tcW w:w="8365" w:type="dxa"/>
+          </w:tcPr>
+          <w:p>
+            <w:pPr>
+              <w:rPr>
+                <w:sz w:val="24"/>
+                <w:szCs w:val="24"/>
+              </w:rPr>
+            </w:pPr>
+            <w:r>
+              <w:rPr>
+                <w:sz w:val="24"/>
+                <w:szCs w:val="24"/>
+              </w:rPr>
+              <w:t>Upon a user choosing an origin, the system shall allow the user to drag and drop a pin onto the map</w:t>
+            </w:r>
+          </w:p>
+        </w:tc>
+      </w:tr>
+      <w:tr>
+        <w:tc>
+          <w:tcPr>
+            <w:tcW w:w="985" w:type="dxa"/>
+          </w:tcPr>
+          <w:p>
+            <w:pPr>
+              <w:rPr>
+                <w:sz w:val="24"/>
+                <w:szCs w:val="24"/>
+              </w:rPr>
+            </w:pPr>
+            <w:r>
+              <w:rPr>
+                <w:sz w:val="24"/>
+                <w:szCs w:val="24"/>
+              </w:rPr>
+              <w:t>F</w:t>
+            </w:r>
+            <w:r>
+              <w:rPr>
+                <w:sz w:val="24"/>
+                <w:szCs w:val="24"/>
+              </w:rPr>
+              <w:t>0</w:t>
+            </w:r>
+            <w:r>
+              <w:rPr>
+                <w:sz w:val="24"/>
+                <w:szCs w:val="24"/>
+              </w:rPr>
+              <w:t>9</w:t>
+            </w:r>
+          </w:p>
+        </w:tc>
+        <w:tc>
+          <w:tcPr>
+            <w:tcW w:w="8365" w:type="dxa"/>
+          </w:tcPr>
+          <w:p>
+            <w:pPr>
+              <w:rPr>
+                <w:sz w:val="24"/>
+                <w:szCs w:val="24"/>
+              </w:rPr>
+            </w:pPr>
+            <w:r>
+              <w:rPr>
+                <w:sz w:val="24"/>
+                <w:szCs w:val="24"/>
+              </w:rPr>
+              <w:t>Upon a user choosing a destination, the system shall allow the user to drag and drop a pin onto the map</w:t>
+            </w:r>
+          </w:p>
+        </w:tc>
+      </w:tr>
+      <w:tr>
+        <w:tc>
+          <w:tcPr>
+            <w:tcW w:w="985" w:type="dxa"/>
+          </w:tcPr>
+          <w:p>
+            <w:pPr>
+              <w:rPr>
+                <w:sz w:val="24"/>
+                <w:szCs w:val="24"/>
+              </w:rPr>
+            </w:pPr>
+            <w:r>
+              <w:rPr>
+                <w:sz w:val="24"/>
+                <w:szCs w:val="24"/>
+              </w:rPr>
+              <w:t>F</w:t>
+            </w:r>
+            <w:r>
+              <w:rPr>
+                <w:sz w:val="24"/>
+                <w:szCs w:val="24"/>
+              </w:rPr>
+              <w:t>10</w:t>
+            </w:r>
+          </w:p>
+        </w:tc>
+        <w:tc>
+          <w:tcPr>
+            <w:tcW w:w="8365" w:type="dxa"/>
+          </w:tcPr>
+          <w:p>
+            <w:pPr>
+              <w:rPr>
+                <w:sz w:val="24"/>
+                <w:szCs w:val="24"/>
+              </w:rPr>
+            </w:pPr>
+            <w:r>
+              <w:rPr>
+                <w:sz w:val="24"/>
+                <w:szCs w:val="24"/>
+              </w:rPr>
+              <w:t>Upon a user clicking the “Visualize Algorithm” button, the system shall graphically visualize routes traversed by the algorithm through map-like animations</w:t>
+            </w:r>
+          </w:p>
+        </w:tc>
+      </w:tr>
+      <w:tr>
+        <w:tc>
+          <w:tcPr>
+            <w:tcW w:w="985" w:type="dxa"/>
+          </w:tcPr>
+          <w:p>
+            <w:pPr>
+              <w:rPr>
+                <w:sz w:val="24"/>
+                <w:szCs w:val="24"/>
+              </w:rPr>
+            </w:pPr>
+            <w:r>
+              <w:rPr>
+                <w:sz w:val="24"/>
+                <w:szCs w:val="24"/>
+              </w:rPr>
+              <w:t>F11</w:t>
+            </w:r>
+          </w:p>
+        </w:tc>
+        <w:tc>
+          <w:tcPr>
+            <w:tcW w:w="8365" w:type="dxa"/>
+          </w:tcPr>
+          <w:p>
+            <w:pPr>
+              <w:rPr>
+                <w:sz w:val="24"/>
+                <w:szCs w:val="24"/>
+              </w:rPr>
+            </w:pPr>
+            <w:r>
+              <w:rPr>
+                <w:sz w:val="24"/>
+                <w:szCs w:val="24"/>
+              </w:rPr>
+              <w:t>Upon a user clicking the “Reset” button, the system shall remove all path marks on the map and replace the origin and destination pins to its original location</w:t>
+            </w:r>
+          </w:p>
+        </w:tc>
+      </w:tr>
+    </w:tbl>
+    <w:p/>
+    <w:p>
+      <w:pPr>
+        <w:pStyle w:val="Heading2"/>
+      </w:pPr>
+      <w:bookmarkStart w:id="9" w:name="_Toc28610505"/>
+      <w:r>
+        <w:t>Non-Functional Requirements</w:t>
       </w:r>
       <w:bookmarkEnd w:id="9"/>
     </w:p>
@@ -1355,20 +1999,16 @@
           <w:p>
             <w:pPr>
               <w:rPr>
-                <w:b/>
-                <w:bCs/>
-                <w:sz w:val="24"/>
-                <w:szCs w:val="24"/>
-              </w:rPr>
-            </w:pPr>
-            <w:r>
-              <w:rPr>
-                <w:b/>
-                <w:bCs/>
-                <w:sz w:val="24"/>
-                <w:szCs w:val="24"/>
-              </w:rPr>
-              <w:t>ID</w:t>
+                <w:sz w:val="24"/>
+                <w:szCs w:val="24"/>
+              </w:rPr>
+            </w:pPr>
+            <w:r>
+              <w:rPr>
+                <w:sz w:val="24"/>
+                <w:szCs w:val="24"/>
+              </w:rPr>
+              <w:t>N01</w:t>
             </w:r>
           </w:p>
         </w:tc>
@@ -1379,20 +2019,16 @@
           <w:p>
             <w:pPr>
               <w:rPr>
-                <w:b/>
-                <w:bCs/>
-                <w:sz w:val="24"/>
-                <w:szCs w:val="24"/>
-              </w:rPr>
-            </w:pPr>
-            <w:r>
-              <w:rPr>
-                <w:b/>
-                <w:bCs/>
-                <w:sz w:val="24"/>
-                <w:szCs w:val="24"/>
-              </w:rPr>
-              <w:t>Requirement</w:t>
+                <w:sz w:val="24"/>
+                <w:szCs w:val="24"/>
+              </w:rPr>
+            </w:pPr>
+            <w:r>
+              <w:rPr>
+                <w:sz w:val="24"/>
+                <w:szCs w:val="24"/>
+              </w:rPr>
+              <w:t>The system shall handle errors such that it recovers from them, at at-most 10 seconds</w:t>
             </w:r>
           </w:p>
         </w:tc>
@@ -1414,14 +2050,7 @@
                 <w:sz w:val="24"/>
                 <w:szCs w:val="24"/>
               </w:rPr>
-              <w:t>F</w:t>
-            </w:r>
-            <w:r>
-              <w:rPr>
-                <w:sz w:val="24"/>
-                <w:szCs w:val="24"/>
-              </w:rPr>
-              <w:t>01</w:t>
+              <w:t>N02</w:t>
             </w:r>
           </w:p>
         </w:tc>
@@ -1441,8 +2070,24 @@
                 <w:sz w:val="24"/>
                 <w:szCs w:val="24"/>
               </w:rPr>
-              <w:t>The user shall generate a map</w:t>
-            </w:r>
+              <w:t xml:space="preserve">The system shall </w:t>
+            </w:r>
+            <w:r>
+              <w:rPr>
+                <w:sz w:val="24"/>
+                <w:szCs w:val="24"/>
+              </w:rPr>
+              <w:t xml:space="preserve">disable the “Visualize” button until both an origin and destination have been selected, and display a tooltip </w:t>
+            </w:r>
+            <w:r>
+              <w:rPr>
+                <w:sz w:val="24"/>
+                <w:szCs w:val="24"/>
+              </w:rPr>
+              <w:t>informing the user about how to enable the button.</w:t>
+            </w:r>
+            <w:bookmarkStart w:id="10" w:name="_GoBack"/>
+            <w:bookmarkEnd w:id="10"/>
           </w:p>
         </w:tc>
       </w:tr>
@@ -1463,14 +2108,7 @@
                 <w:sz w:val="24"/>
                 <w:szCs w:val="24"/>
               </w:rPr>
-              <w:t>F</w:t>
-            </w:r>
-            <w:r>
-              <w:rPr>
-                <w:sz w:val="24"/>
-                <w:szCs w:val="24"/>
-              </w:rPr>
-              <w:t>02</w:t>
+              <w:t>N03</w:t>
             </w:r>
           </w:p>
         </w:tc>
@@ -1490,7 +2128,7 @@
                 <w:sz w:val="24"/>
                 <w:szCs w:val="24"/>
               </w:rPr>
-              <w:t>The user shall choose an algorithm</w:t>
+              <w:t>The system shall display helpful tooltips upon hovering the cursor on the “Generate Map” button as well as the “Origin” and “Destination” pins</w:t>
             </w:r>
           </w:p>
         </w:tc>
@@ -1512,14 +2150,7 @@
                 <w:sz w:val="24"/>
                 <w:szCs w:val="24"/>
               </w:rPr>
-              <w:t>F</w:t>
-            </w:r>
-            <w:r>
-              <w:rPr>
-                <w:sz w:val="24"/>
-                <w:szCs w:val="24"/>
-              </w:rPr>
-              <w:t>03</w:t>
+              <w:t>N04</w:t>
             </w:r>
           </w:p>
         </w:tc>
@@ -1539,7 +2170,7 @@
                 <w:sz w:val="24"/>
                 <w:szCs w:val="24"/>
               </w:rPr>
-              <w:t>The user shall choose an origin</w:t>
+              <w:t>The system shall display tooltips on the algorithm selection to let the user know whether it uses weighted edges and whether it determines the shortest path</w:t>
             </w:r>
           </w:p>
         </w:tc>
@@ -1561,14 +2192,7 @@
                 <w:sz w:val="24"/>
                 <w:szCs w:val="24"/>
               </w:rPr>
-              <w:t>F</w:t>
-            </w:r>
-            <w:r>
-              <w:rPr>
-                <w:sz w:val="24"/>
-                <w:szCs w:val="24"/>
-              </w:rPr>
-              <w:t>04</w:t>
+              <w:t>N05</w:t>
             </w:r>
           </w:p>
         </w:tc>
@@ -1588,547 +2212,7 @@
                 <w:sz w:val="24"/>
                 <w:szCs w:val="24"/>
               </w:rPr>
-              <w:t>The user shall choose a destination</w:t>
-            </w:r>
-          </w:p>
-        </w:tc>
-      </w:tr>
-      <w:tr>
-        <w:tc>
-          <w:tcPr>
-            <w:tcW w:w="985" w:type="dxa"/>
-          </w:tcPr>
-          <w:p>
-            <w:pPr>
-              <w:rPr>
-                <w:sz w:val="24"/>
-                <w:szCs w:val="24"/>
-              </w:rPr>
-            </w:pPr>
-            <w:r>
-              <w:rPr>
-                <w:sz w:val="24"/>
-                <w:szCs w:val="24"/>
-              </w:rPr>
-              <w:t>F</w:t>
-            </w:r>
-            <w:r>
-              <w:rPr>
-                <w:sz w:val="24"/>
-                <w:szCs w:val="24"/>
-              </w:rPr>
-              <w:t>05</w:t>
-            </w:r>
-          </w:p>
-        </w:tc>
-        <w:tc>
-          <w:tcPr>
-            <w:tcW w:w="8365" w:type="dxa"/>
-          </w:tcPr>
-          <w:p>
-            <w:pPr>
-              <w:rPr>
-                <w:sz w:val="24"/>
-                <w:szCs w:val="24"/>
-              </w:rPr>
-            </w:pPr>
-            <w:r>
-              <w:rPr>
-                <w:sz w:val="24"/>
-                <w:szCs w:val="24"/>
-              </w:rPr>
-              <w:t>The user shall click “Visualiz</w:t>
-            </w:r>
-            <w:r>
-              <w:rPr>
-                <w:sz w:val="24"/>
-                <w:szCs w:val="24"/>
-              </w:rPr>
-              <w:t>e</w:t>
-            </w:r>
-            <w:r>
-              <w:rPr>
-                <w:sz w:val="24"/>
-                <w:szCs w:val="24"/>
-              </w:rPr>
-              <w:t>”</w:t>
-            </w:r>
-            <w:r>
-              <w:rPr>
-                <w:sz w:val="24"/>
-                <w:szCs w:val="24"/>
-              </w:rPr>
-              <w:t xml:space="preserve"> button</w:t>
-            </w:r>
-          </w:p>
-        </w:tc>
-      </w:tr>
-      <w:tr>
-        <w:tc>
-          <w:tcPr>
-            <w:tcW w:w="985" w:type="dxa"/>
-          </w:tcPr>
-          <w:p>
-            <w:pPr>
-              <w:rPr>
-                <w:sz w:val="24"/>
-                <w:szCs w:val="24"/>
-              </w:rPr>
-            </w:pPr>
-            <w:r>
-              <w:rPr>
-                <w:sz w:val="24"/>
-                <w:szCs w:val="24"/>
-              </w:rPr>
-              <w:t>F06</w:t>
-            </w:r>
-          </w:p>
-        </w:tc>
-        <w:tc>
-          <w:tcPr>
-            <w:tcW w:w="8365" w:type="dxa"/>
-          </w:tcPr>
-          <w:p>
-            <w:pPr>
-              <w:rPr>
-                <w:sz w:val="24"/>
-                <w:szCs w:val="24"/>
-              </w:rPr>
-            </w:pPr>
-            <w:r>
-              <w:rPr>
-                <w:sz w:val="24"/>
-                <w:szCs w:val="24"/>
-              </w:rPr>
-              <w:t>The user shall click the “Reset” button</w:t>
-            </w:r>
-          </w:p>
-        </w:tc>
-      </w:tr>
-      <w:tr>
-        <w:tc>
-          <w:tcPr>
-            <w:tcW w:w="985" w:type="dxa"/>
-          </w:tcPr>
-          <w:p>
-            <w:pPr>
-              <w:rPr>
-                <w:sz w:val="24"/>
-                <w:szCs w:val="24"/>
-              </w:rPr>
-            </w:pPr>
-            <w:r>
-              <w:rPr>
-                <w:sz w:val="24"/>
-                <w:szCs w:val="24"/>
-              </w:rPr>
-              <w:t>F</w:t>
-            </w:r>
-            <w:r>
-              <w:rPr>
-                <w:sz w:val="24"/>
-                <w:szCs w:val="24"/>
-              </w:rPr>
-              <w:t>0</w:t>
-            </w:r>
-            <w:r>
-              <w:rPr>
-                <w:sz w:val="24"/>
-                <w:szCs w:val="24"/>
-              </w:rPr>
-              <w:t>7</w:t>
-            </w:r>
-          </w:p>
-        </w:tc>
-        <w:tc>
-          <w:tcPr>
-            <w:tcW w:w="8365" w:type="dxa"/>
-          </w:tcPr>
-          <w:p>
-            <w:pPr>
-              <w:rPr>
-                <w:sz w:val="24"/>
-                <w:szCs w:val="24"/>
-              </w:rPr>
-            </w:pPr>
-            <w:r>
-              <w:rPr>
-                <w:sz w:val="24"/>
-                <w:szCs w:val="24"/>
-              </w:rPr>
-              <w:t>Upon a user choosing an algorithm, the system shall give options such as Dijkstra, A*</w:t>
-            </w:r>
-            <w:r>
-              <w:rPr>
-                <w:sz w:val="24"/>
-                <w:szCs w:val="24"/>
-              </w:rPr>
-              <w:t>, D*</w:t>
-            </w:r>
-            <w:r>
-              <w:rPr>
-                <w:sz w:val="24"/>
-                <w:szCs w:val="24"/>
-              </w:rPr>
-              <w:t>, Breadth-First, and Depth</w:t>
-            </w:r>
-            <w:r>
-              <w:rPr>
-                <w:sz w:val="24"/>
-                <w:szCs w:val="24"/>
-              </w:rPr>
-              <w:t>-First</w:t>
-            </w:r>
-          </w:p>
-        </w:tc>
-      </w:tr>
-      <w:tr>
-        <w:tc>
-          <w:tcPr>
-            <w:tcW w:w="985" w:type="dxa"/>
-          </w:tcPr>
-          <w:p>
-            <w:pPr>
-              <w:rPr>
-                <w:sz w:val="24"/>
-                <w:szCs w:val="24"/>
-              </w:rPr>
-            </w:pPr>
-            <w:r>
-              <w:rPr>
-                <w:sz w:val="24"/>
-                <w:szCs w:val="24"/>
-              </w:rPr>
-              <w:t>F</w:t>
-            </w:r>
-            <w:r>
-              <w:rPr>
-                <w:sz w:val="24"/>
-                <w:szCs w:val="24"/>
-              </w:rPr>
-              <w:t>0</w:t>
-            </w:r>
-            <w:r>
-              <w:rPr>
-                <w:sz w:val="24"/>
-                <w:szCs w:val="24"/>
-              </w:rPr>
-              <w:t>8</w:t>
-            </w:r>
-          </w:p>
-        </w:tc>
-        <w:tc>
-          <w:tcPr>
-            <w:tcW w:w="8365" w:type="dxa"/>
-          </w:tcPr>
-          <w:p>
-            <w:pPr>
-              <w:rPr>
-                <w:sz w:val="24"/>
-                <w:szCs w:val="24"/>
-              </w:rPr>
-            </w:pPr>
-            <w:r>
-              <w:rPr>
-                <w:sz w:val="24"/>
-                <w:szCs w:val="24"/>
-              </w:rPr>
-              <w:t>Upon a user choosing an origin, the system shall allow the user to drag and drop a pin onto the map</w:t>
-            </w:r>
-          </w:p>
-        </w:tc>
-      </w:tr>
-      <w:tr>
-        <w:tc>
-          <w:tcPr>
-            <w:tcW w:w="985" w:type="dxa"/>
-          </w:tcPr>
-          <w:p>
-            <w:pPr>
-              <w:rPr>
-                <w:sz w:val="24"/>
-                <w:szCs w:val="24"/>
-              </w:rPr>
-            </w:pPr>
-            <w:r>
-              <w:rPr>
-                <w:sz w:val="24"/>
-                <w:szCs w:val="24"/>
-              </w:rPr>
-              <w:t>F</w:t>
-            </w:r>
-            <w:r>
-              <w:rPr>
-                <w:sz w:val="24"/>
-                <w:szCs w:val="24"/>
-              </w:rPr>
-              <w:t>0</w:t>
-            </w:r>
-            <w:r>
-              <w:rPr>
-                <w:sz w:val="24"/>
-                <w:szCs w:val="24"/>
-              </w:rPr>
-              <w:t>9</w:t>
-            </w:r>
-          </w:p>
-        </w:tc>
-        <w:tc>
-          <w:tcPr>
-            <w:tcW w:w="8365" w:type="dxa"/>
-          </w:tcPr>
-          <w:p>
-            <w:pPr>
-              <w:rPr>
-                <w:sz w:val="24"/>
-                <w:szCs w:val="24"/>
-              </w:rPr>
-            </w:pPr>
-            <w:r>
-              <w:rPr>
-                <w:sz w:val="24"/>
-                <w:szCs w:val="24"/>
-              </w:rPr>
-              <w:t>Upon a user choosing a destination, the system shall allow the user to drag and drop a pin onto the map</w:t>
-            </w:r>
-          </w:p>
-        </w:tc>
-      </w:tr>
-      <w:tr>
-        <w:tc>
-          <w:tcPr>
-            <w:tcW w:w="985" w:type="dxa"/>
-          </w:tcPr>
-          <w:p>
-            <w:pPr>
-              <w:rPr>
-                <w:sz w:val="24"/>
-                <w:szCs w:val="24"/>
-              </w:rPr>
-            </w:pPr>
-            <w:r>
-              <w:rPr>
-                <w:sz w:val="24"/>
-                <w:szCs w:val="24"/>
-              </w:rPr>
-              <w:t>F</w:t>
-            </w:r>
-            <w:r>
-              <w:rPr>
-                <w:sz w:val="24"/>
-                <w:szCs w:val="24"/>
-              </w:rPr>
-              <w:t>10</w:t>
-            </w:r>
-          </w:p>
-        </w:tc>
-        <w:tc>
-          <w:tcPr>
-            <w:tcW w:w="8365" w:type="dxa"/>
-          </w:tcPr>
-          <w:p>
-            <w:pPr>
-              <w:rPr>
-                <w:sz w:val="24"/>
-                <w:szCs w:val="24"/>
-              </w:rPr>
-            </w:pPr>
-            <w:r>
-              <w:rPr>
-                <w:sz w:val="24"/>
-                <w:szCs w:val="24"/>
-              </w:rPr>
-              <w:t>Upon a user clicking the “Visualize Algorithm” button, the system shall graphically visualize routes traversed by the algorithm through map-like animations</w:t>
-            </w:r>
-          </w:p>
-        </w:tc>
-      </w:tr>
-      <w:tr>
-        <w:tc>
-          <w:tcPr>
-            <w:tcW w:w="985" w:type="dxa"/>
-          </w:tcPr>
-          <w:p>
-            <w:pPr>
-              <w:rPr>
-                <w:sz w:val="24"/>
-                <w:szCs w:val="24"/>
-              </w:rPr>
-            </w:pPr>
-            <w:r>
-              <w:rPr>
-                <w:sz w:val="24"/>
-                <w:szCs w:val="24"/>
-              </w:rPr>
-              <w:t>F11</w:t>
-            </w:r>
-          </w:p>
-        </w:tc>
-        <w:tc>
-          <w:tcPr>
-            <w:tcW w:w="8365" w:type="dxa"/>
-          </w:tcPr>
-          <w:p>
-            <w:pPr>
-              <w:rPr>
-                <w:sz w:val="24"/>
-                <w:szCs w:val="24"/>
-              </w:rPr>
-            </w:pPr>
-            <w:r>
-              <w:rPr>
-                <w:sz w:val="24"/>
-                <w:szCs w:val="24"/>
-              </w:rPr>
-              <w:t>Upon a user clicking the “Reset” button, the system shall remove all path marks on the map and replace the origin and destination pins to its original location</w:t>
-            </w:r>
-          </w:p>
-        </w:tc>
-      </w:tr>
-    </w:tbl>
-    <w:p/>
-    <w:p>
-      <w:pPr>
-        <w:pStyle w:val="Heading2"/>
-      </w:pPr>
-      <w:bookmarkStart w:id="10" w:name="_Toc28610505"/>
-      <w:r>
-        <w:t>Non-Functional Requirements</w:t>
-      </w:r>
-      <w:bookmarkEnd w:id="10"/>
-    </w:p>
-    <w:tbl>
-      <w:tblPr>
-        <w:tblStyle w:val="TableGrid"/>
-        <w:tblW w:w="0" w:type="auto"/>
-        <w:tblLook w:val="04A0" w:firstRow="1" w:lastRow="0" w:firstColumn="1" w:lastColumn="0" w:noHBand="0" w:noVBand="1"/>
-      </w:tblPr>
-      <w:tblGrid>
-        <w:gridCol w:w="985"/>
-        <w:gridCol w:w="8365"/>
-      </w:tblGrid>
-      <w:tr>
-        <w:tc>
-          <w:tcPr>
-            <w:tcW w:w="985" w:type="dxa"/>
-          </w:tcPr>
-          <w:p>
-            <w:pPr>
-              <w:rPr>
-                <w:sz w:val="24"/>
-                <w:szCs w:val="24"/>
-              </w:rPr>
-            </w:pPr>
-            <w:r>
-              <w:rPr>
-                <w:sz w:val="24"/>
-                <w:szCs w:val="24"/>
-              </w:rPr>
-              <w:t>N01</w:t>
-            </w:r>
-          </w:p>
-        </w:tc>
-        <w:tc>
-          <w:tcPr>
-            <w:tcW w:w="8365" w:type="dxa"/>
-          </w:tcPr>
-          <w:p>
-            <w:pPr>
-              <w:rPr>
-                <w:sz w:val="24"/>
-                <w:szCs w:val="24"/>
-              </w:rPr>
-            </w:pPr>
-            <w:r>
-              <w:rPr>
-                <w:sz w:val="24"/>
-                <w:szCs w:val="24"/>
-              </w:rPr>
-              <w:t>The system shall handle errors such that it recovers from them, at at-most 10 seconds</w:t>
-            </w:r>
-          </w:p>
-        </w:tc>
-      </w:tr>
-      <w:tr>
-        <w:tc>
-          <w:tcPr>
-            <w:tcW w:w="985" w:type="dxa"/>
-          </w:tcPr>
-          <w:p>
-            <w:pPr>
-              <w:rPr>
-                <w:sz w:val="24"/>
-                <w:szCs w:val="24"/>
-              </w:rPr>
-            </w:pPr>
-            <w:r>
-              <w:rPr>
-                <w:sz w:val="24"/>
-                <w:szCs w:val="24"/>
-              </w:rPr>
-              <w:t>N02</w:t>
-            </w:r>
-          </w:p>
-        </w:tc>
-        <w:tc>
-          <w:tcPr>
-            <w:tcW w:w="8365" w:type="dxa"/>
-          </w:tcPr>
-          <w:p>
-            <w:pPr>
-              <w:rPr>
-                <w:sz w:val="24"/>
-                <w:szCs w:val="24"/>
-              </w:rPr>
-            </w:pPr>
-            <w:r>
-              <w:rPr>
-                <w:sz w:val="24"/>
-                <w:szCs w:val="24"/>
-              </w:rPr>
-              <w:t>The system shall notify the user that an algorithm must be selected before clicking the “Visualize” button, when a user happens to click it before selecting an algorithm</w:t>
-            </w:r>
-          </w:p>
-        </w:tc>
-      </w:tr>
-      <w:tr>
-        <w:tc>
-          <w:tcPr>
-            <w:tcW w:w="985" w:type="dxa"/>
-          </w:tcPr>
-          <w:p>
-            <w:pPr>
-              <w:rPr>
-                <w:sz w:val="24"/>
-                <w:szCs w:val="24"/>
-              </w:rPr>
-            </w:pPr>
-            <w:r>
-              <w:rPr>
-                <w:sz w:val="24"/>
-                <w:szCs w:val="24"/>
-              </w:rPr>
-              <w:t>N03</w:t>
-            </w:r>
-          </w:p>
-        </w:tc>
-        <w:tc>
-          <w:tcPr>
-            <w:tcW w:w="8365" w:type="dxa"/>
-          </w:tcPr>
-          <w:p>
-            <w:pPr>
-              <w:rPr>
-                <w:sz w:val="24"/>
-                <w:szCs w:val="24"/>
-              </w:rPr>
-            </w:pPr>
-            <w:r>
-              <w:rPr>
-                <w:sz w:val="24"/>
-                <w:szCs w:val="24"/>
-              </w:rPr>
-              <w:t>The system shall display helpful tooltips upon hovering the cursor on the “Generate Map” button as well as the “Origin” and “Destination” pins</w:t>
+              <w:t>The system shall only allow one algorithm to be selected</w:t>
             </w:r>
           </w:p>
         </w:tc>
@@ -3182,7 +3266,7 @@
 </file>
 
 <file path=customXml/itemProps1.xml><?xml version="1.0" encoding="utf-8"?>
-<ds:datastoreItem xmlns:ds="http://schemas.openxmlformats.org/officeDocument/2006/customXml" ds:itemID="{3EB485CA-AC84-43DA-B8F5-F512A70BAEC5}">
+<ds:datastoreItem xmlns:ds="http://schemas.openxmlformats.org/officeDocument/2006/customXml" ds:itemID="{CE51CA9D-56B2-4AB5-BD41-A2CC66306B50}">
   <ds:schemaRefs>
     <ds:schemaRef ds:uri="http://schemas.openxmlformats.org/officeDocument/2006/bibliography"/>
   </ds:schemaRefs>

</xml_diff>

<commit_message>
Add new requirements to SRS
</commit_message>
<xml_diff>
--- a/PathFinder/Documentation/Requirements Specification/Software Requirements Specification.docx
+++ b/PathFinder/Documentation/Requirements Specification/Software Requirements Specification.docx
@@ -1969,6 +1969,48 @@
           </w:p>
         </w:tc>
       </w:tr>
+      <w:tr>
+        <w:tc>
+          <w:tcPr>
+            <w:tcW w:w="985" w:type="dxa"/>
+          </w:tcPr>
+          <w:p>
+            <w:pPr>
+              <w:rPr>
+                <w:sz w:val="24"/>
+                <w:szCs w:val="24"/>
+              </w:rPr>
+            </w:pPr>
+            <w:r>
+              <w:rPr>
+                <w:sz w:val="24"/>
+                <w:szCs w:val="24"/>
+              </w:rPr>
+              <w:t>F12</w:t>
+            </w:r>
+          </w:p>
+        </w:tc>
+        <w:tc>
+          <w:tcPr>
+            <w:tcW w:w="8365" w:type="dxa"/>
+          </w:tcPr>
+          <w:p>
+            <w:pPr>
+              <w:rPr>
+                <w:sz w:val="24"/>
+                <w:szCs w:val="24"/>
+              </w:rPr>
+            </w:pPr>
+            <w:r>
+              <w:rPr>
+                <w:sz w:val="24"/>
+                <w:szCs w:val="24"/>
+              </w:rPr>
+              <w:t>Upon a user clicking the “Generate Map” button, the app shall be reset, and the map cleared, before generating the map</w:t>
+            </w:r>
+          </w:p>
+        </w:tc>
+      </w:tr>
     </w:tbl>
     <w:p/>
     <w:p>
@@ -2086,134 +2128,192 @@
               </w:rPr>
               <w:t>informing the user about how to enable the button.</w:t>
             </w:r>
+          </w:p>
+        </w:tc>
+      </w:tr>
+      <w:tr>
+        <w:tc>
+          <w:tcPr>
+            <w:tcW w:w="985" w:type="dxa"/>
+          </w:tcPr>
+          <w:p>
+            <w:pPr>
+              <w:rPr>
+                <w:sz w:val="24"/>
+                <w:szCs w:val="24"/>
+              </w:rPr>
+            </w:pPr>
+            <w:r>
+              <w:rPr>
+                <w:sz w:val="24"/>
+                <w:szCs w:val="24"/>
+              </w:rPr>
+              <w:t>N03</w:t>
+            </w:r>
+          </w:p>
+        </w:tc>
+        <w:tc>
+          <w:tcPr>
+            <w:tcW w:w="8365" w:type="dxa"/>
+          </w:tcPr>
+          <w:p>
+            <w:pPr>
+              <w:rPr>
+                <w:sz w:val="24"/>
+                <w:szCs w:val="24"/>
+              </w:rPr>
+            </w:pPr>
+            <w:r>
+              <w:rPr>
+                <w:sz w:val="24"/>
+                <w:szCs w:val="24"/>
+              </w:rPr>
+              <w:t>The system shall display helpful tooltips upon hovering the cursor on the “Generate Map” button as well as the “Origin” and “Destination” pins</w:t>
+            </w:r>
+          </w:p>
+        </w:tc>
+      </w:tr>
+      <w:tr>
+        <w:tc>
+          <w:tcPr>
+            <w:tcW w:w="985" w:type="dxa"/>
+          </w:tcPr>
+          <w:p>
+            <w:pPr>
+              <w:rPr>
+                <w:sz w:val="24"/>
+                <w:szCs w:val="24"/>
+              </w:rPr>
+            </w:pPr>
+            <w:r>
+              <w:rPr>
+                <w:sz w:val="24"/>
+                <w:szCs w:val="24"/>
+              </w:rPr>
+              <w:t>N04</w:t>
+            </w:r>
+          </w:p>
+        </w:tc>
+        <w:tc>
+          <w:tcPr>
+            <w:tcW w:w="8365" w:type="dxa"/>
+          </w:tcPr>
+          <w:p>
+            <w:pPr>
+              <w:rPr>
+                <w:sz w:val="24"/>
+                <w:szCs w:val="24"/>
+              </w:rPr>
+            </w:pPr>
+            <w:r>
+              <w:rPr>
+                <w:sz w:val="24"/>
+                <w:szCs w:val="24"/>
+              </w:rPr>
+              <w:t>The system shall display tooltips on the algorithm selection to let the user know whether it uses weighted edges and whether it determines the shortest path</w:t>
+            </w:r>
+          </w:p>
+        </w:tc>
+      </w:tr>
+      <w:tr>
+        <w:tc>
+          <w:tcPr>
+            <w:tcW w:w="985" w:type="dxa"/>
+          </w:tcPr>
+          <w:p>
+            <w:pPr>
+              <w:rPr>
+                <w:sz w:val="24"/>
+                <w:szCs w:val="24"/>
+              </w:rPr>
+            </w:pPr>
+            <w:r>
+              <w:rPr>
+                <w:sz w:val="24"/>
+                <w:szCs w:val="24"/>
+              </w:rPr>
+              <w:t>N05</w:t>
+            </w:r>
+          </w:p>
+        </w:tc>
+        <w:tc>
+          <w:tcPr>
+            <w:tcW w:w="8365" w:type="dxa"/>
+          </w:tcPr>
+          <w:p>
+            <w:pPr>
+              <w:rPr>
+                <w:sz w:val="24"/>
+                <w:szCs w:val="24"/>
+              </w:rPr>
+            </w:pPr>
+            <w:r>
+              <w:rPr>
+                <w:sz w:val="24"/>
+                <w:szCs w:val="24"/>
+              </w:rPr>
+              <w:t>The system shall only allow one algorithm to be selected</w:t>
+            </w:r>
+          </w:p>
+        </w:tc>
+      </w:tr>
+      <w:tr>
+        <w:tc>
+          <w:tcPr>
+            <w:tcW w:w="985" w:type="dxa"/>
+          </w:tcPr>
+          <w:p>
+            <w:pPr>
+              <w:rPr>
+                <w:sz w:val="24"/>
+                <w:szCs w:val="24"/>
+              </w:rPr>
+            </w:pPr>
+            <w:r>
+              <w:rPr>
+                <w:sz w:val="24"/>
+                <w:szCs w:val="24"/>
+              </w:rPr>
+              <w:t>N06</w:t>
+            </w:r>
+          </w:p>
+        </w:tc>
+        <w:tc>
+          <w:tcPr>
+            <w:tcW w:w="8365" w:type="dxa"/>
+          </w:tcPr>
+          <w:p>
+            <w:pPr>
+              <w:rPr>
+                <w:sz w:val="24"/>
+                <w:szCs w:val="24"/>
+              </w:rPr>
+            </w:pPr>
+            <w:r>
+              <w:rPr>
+                <w:sz w:val="24"/>
+                <w:szCs w:val="24"/>
+              </w:rPr>
+              <w:t xml:space="preserve">Upon changes to window dimensions, the map section must be </w:t>
+            </w:r>
+            <w:proofErr w:type="gramStart"/>
+            <w:r>
+              <w:rPr>
+                <w:sz w:val="24"/>
+                <w:szCs w:val="24"/>
+              </w:rPr>
+              <w:t>disabled</w:t>
+            </w:r>
+            <w:proofErr w:type="gramEnd"/>
+            <w:r>
+              <w:rPr>
+                <w:sz w:val="24"/>
+                <w:szCs w:val="24"/>
+              </w:rPr>
+              <w:t xml:space="preserve"> and the user must be alerted that a new map must be generated</w:t>
+            </w:r>
             <w:bookmarkStart w:id="10" w:name="_GoBack"/>
             <w:bookmarkEnd w:id="10"/>
-          </w:p>
-        </w:tc>
-      </w:tr>
-      <w:tr>
-        <w:tc>
-          <w:tcPr>
-            <w:tcW w:w="985" w:type="dxa"/>
-          </w:tcPr>
-          <w:p>
-            <w:pPr>
-              <w:rPr>
-                <w:sz w:val="24"/>
-                <w:szCs w:val="24"/>
-              </w:rPr>
-            </w:pPr>
-            <w:r>
-              <w:rPr>
-                <w:sz w:val="24"/>
-                <w:szCs w:val="24"/>
-              </w:rPr>
-              <w:t>N03</w:t>
-            </w:r>
-          </w:p>
-        </w:tc>
-        <w:tc>
-          <w:tcPr>
-            <w:tcW w:w="8365" w:type="dxa"/>
-          </w:tcPr>
-          <w:p>
-            <w:pPr>
-              <w:rPr>
-                <w:sz w:val="24"/>
-                <w:szCs w:val="24"/>
-              </w:rPr>
-            </w:pPr>
-            <w:r>
-              <w:rPr>
-                <w:sz w:val="24"/>
-                <w:szCs w:val="24"/>
-              </w:rPr>
-              <w:t>The system shall display helpful tooltips upon hovering the cursor on the “Generate Map” button as well as the “Origin” and “Destination” pins</w:t>
-            </w:r>
-          </w:p>
-        </w:tc>
-      </w:tr>
-      <w:tr>
-        <w:tc>
-          <w:tcPr>
-            <w:tcW w:w="985" w:type="dxa"/>
-          </w:tcPr>
-          <w:p>
-            <w:pPr>
-              <w:rPr>
-                <w:sz w:val="24"/>
-                <w:szCs w:val="24"/>
-              </w:rPr>
-            </w:pPr>
-            <w:r>
-              <w:rPr>
-                <w:sz w:val="24"/>
-                <w:szCs w:val="24"/>
-              </w:rPr>
-              <w:t>N04</w:t>
-            </w:r>
-          </w:p>
-        </w:tc>
-        <w:tc>
-          <w:tcPr>
-            <w:tcW w:w="8365" w:type="dxa"/>
-          </w:tcPr>
-          <w:p>
-            <w:pPr>
-              <w:rPr>
-                <w:sz w:val="24"/>
-                <w:szCs w:val="24"/>
-              </w:rPr>
-            </w:pPr>
-            <w:r>
-              <w:rPr>
-                <w:sz w:val="24"/>
-                <w:szCs w:val="24"/>
-              </w:rPr>
-              <w:t>The system shall display tooltips on the algorithm selection to let the user know whether it uses weighted edges and whether it determines the shortest path</w:t>
-            </w:r>
-          </w:p>
-        </w:tc>
-      </w:tr>
-      <w:tr>
-        <w:tc>
-          <w:tcPr>
-            <w:tcW w:w="985" w:type="dxa"/>
-          </w:tcPr>
-          <w:p>
-            <w:pPr>
-              <w:rPr>
-                <w:sz w:val="24"/>
-                <w:szCs w:val="24"/>
-              </w:rPr>
-            </w:pPr>
-            <w:r>
-              <w:rPr>
-                <w:sz w:val="24"/>
-                <w:szCs w:val="24"/>
-              </w:rPr>
-              <w:t>N05</w:t>
-            </w:r>
-          </w:p>
-        </w:tc>
-        <w:tc>
-          <w:tcPr>
-            <w:tcW w:w="8365" w:type="dxa"/>
-          </w:tcPr>
-          <w:p>
-            <w:pPr>
-              <w:rPr>
-                <w:sz w:val="24"/>
-                <w:szCs w:val="24"/>
-              </w:rPr>
-            </w:pPr>
-            <w:r>
-              <w:rPr>
-                <w:sz w:val="24"/>
-                <w:szCs w:val="24"/>
-              </w:rPr>
-              <w:t>The system shall only allow one algorithm to be selected</w:t>
-            </w:r>
           </w:p>
         </w:tc>
       </w:tr>
@@ -3266,7 +3366,7 @@
 </file>
 
 <file path=customXml/itemProps1.xml><?xml version="1.0" encoding="utf-8"?>
-<ds:datastoreItem xmlns:ds="http://schemas.openxmlformats.org/officeDocument/2006/customXml" ds:itemID="{CE51CA9D-56B2-4AB5-BD41-A2CC66306B50}">
+<ds:datastoreItem xmlns:ds="http://schemas.openxmlformats.org/officeDocument/2006/customXml" ds:itemID="{C0078978-D050-49F4-AF54-8272E64539DE}">
   <ds:schemaRefs>
     <ds:schemaRef ds:uri="http://schemas.openxmlformats.org/officeDocument/2006/bibliography"/>
   </ds:schemaRefs>

</xml_diff>